<commit_message>
New catalogue with correct uncertainties. Analysis with AP, abstract added
</commit_message>
<xml_diff>
--- a/Paper/Abstract Submission.docx
+++ b/Paper/Abstract Submission.docx
@@ -182,88 +182,112 @@
         <w:rPr>
           <w:sz w:val="24"/>
         </w:rPr>
-        <w:t>T</w:t>
-      </w:r>
-      <w:r>
-        <w:rPr>
-          <w:sz w:val="24"/>
-        </w:rPr>
-        <w:t xml:space="preserve">he mean-shift, k-means, and minimum spanning tree clustering methods </w:t>
-      </w:r>
-      <w:r>
-        <w:rPr>
-          <w:sz w:val="24"/>
-        </w:rPr>
-        <w:t xml:space="preserve">were </w:t>
-      </w:r>
-      <w:r>
-        <w:rPr>
-          <w:sz w:val="24"/>
-        </w:rPr>
-        <w:t>applied to observations of point sources in the M83 galaxy</w:t>
-      </w:r>
-      <w:r>
-        <w:rPr>
-          <w:sz w:val="24"/>
-        </w:rPr>
-        <w:t xml:space="preserve">, </w:t>
-      </w:r>
-      <w:r>
-        <w:rPr>
-          <w:sz w:val="24"/>
-        </w:rPr>
-        <w:t xml:space="preserve">to identify objects that emit similar combinations of light over multiple wavelength bands. </w:t>
-      </w:r>
-      <w:r>
-        <w:rPr>
-          <w:sz w:val="24"/>
-        </w:rPr>
-        <w:t>The</w:t>
-      </w:r>
-      <w:r>
-        <w:rPr>
-          <w:sz w:val="24"/>
-        </w:rPr>
-        <w:t xml:space="preserve"> data </w:t>
-      </w:r>
-      <w:r>
-        <w:rPr>
-          <w:sz w:val="24"/>
-        </w:rPr>
-        <w:t xml:space="preserve">was collected by </w:t>
-      </w:r>
-      <w:r>
-        <w:rPr>
-          <w:sz w:val="24"/>
-        </w:rPr>
-        <w:t>the Wide Field Camera 3</w:t>
-      </w:r>
-      <w:r>
-        <w:rPr>
-          <w:sz w:val="24"/>
-        </w:rPr>
-        <w:t xml:space="preserve"> on the Hubble Space Telescope. </w:t>
-      </w:r>
-      <w:r>
-        <w:rPr>
-          <w:sz w:val="24"/>
-        </w:rPr>
-        <w:t>To identify which combination of band</w:t>
-      </w:r>
-      <w:r>
-        <w:rPr>
-          <w:sz w:val="24"/>
-        </w:rPr>
-        <w:t>s</w:t>
-      </w:r>
-      <w:r>
-        <w:rPr>
-          <w:sz w:val="24"/>
-        </w:rPr>
-        <w:t xml:space="preserve"> was the best at separating different classes of objects, the strength of the clustering was tested using a silhouette score. This metric measures an object’s distance from a cluster outside the one it was originally assigned to. The clustering results were also compared with the results of independent classification, to determine if each object was correctly identified. The results of this work will allow astronomers to plan observations that can be used to automatically classify objects in nearby galaxies, leading to a stronger understanding of how stars, and star clusters, form and evolve. </w:t>
+        <w:t>M</w:t>
+      </w:r>
+      <w:r>
+        <w:rPr>
+          <w:sz w:val="24"/>
+        </w:rPr>
+        <w:t xml:space="preserve">ean-shift, </w:t>
+      </w:r>
+      <w:r>
+        <w:rPr>
+          <w:sz w:val="24"/>
+        </w:rPr>
+        <w:t>Affinity Propagation, and K</w:t>
+      </w:r>
+      <w:r>
+        <w:rPr>
+          <w:sz w:val="24"/>
+        </w:rPr>
+        <w:t xml:space="preserve">-means, </w:t>
+      </w:r>
+      <w:r>
+        <w:rPr>
+          <w:sz w:val="24"/>
+        </w:rPr>
+        <w:t>clustering</w:t>
       </w:r>
       <w:bookmarkStart w:id="0" w:name="_GoBack"/>
       <w:bookmarkEnd w:id="0"/>
+      <w:r>
+        <w:rPr>
+          <w:sz w:val="24"/>
+        </w:rPr>
+        <w:t xml:space="preserve"> methods </w:t>
+      </w:r>
+      <w:r>
+        <w:rPr>
+          <w:sz w:val="24"/>
+        </w:rPr>
+        <w:t xml:space="preserve">were </w:t>
+      </w:r>
+      <w:r>
+        <w:rPr>
+          <w:sz w:val="24"/>
+        </w:rPr>
+        <w:t>applied to observations of point sources in the M83 galaxy</w:t>
+      </w:r>
+      <w:r>
+        <w:rPr>
+          <w:sz w:val="24"/>
+        </w:rPr>
+        <w:t xml:space="preserve">, </w:t>
+      </w:r>
+      <w:r>
+        <w:rPr>
+          <w:sz w:val="24"/>
+        </w:rPr>
+        <w:t xml:space="preserve">to identify objects that emit similar combinations of light over multiple wavelength bands. </w:t>
+      </w:r>
+      <w:r>
+        <w:rPr>
+          <w:sz w:val="24"/>
+        </w:rPr>
+        <w:t>The</w:t>
+      </w:r>
+      <w:r>
+        <w:rPr>
+          <w:sz w:val="24"/>
+        </w:rPr>
+        <w:t xml:space="preserve"> data </w:t>
+      </w:r>
+      <w:r>
+        <w:rPr>
+          <w:sz w:val="24"/>
+        </w:rPr>
+        <w:t xml:space="preserve">was collected by </w:t>
+      </w:r>
+      <w:r>
+        <w:rPr>
+          <w:sz w:val="24"/>
+        </w:rPr>
+        <w:t>the Wide Field Camera 3</w:t>
+      </w:r>
+      <w:r>
+        <w:rPr>
+          <w:sz w:val="24"/>
+        </w:rPr>
+        <w:t xml:space="preserve"> on the Hubble Space Telescope. </w:t>
+      </w:r>
+      <w:r>
+        <w:rPr>
+          <w:sz w:val="24"/>
+        </w:rPr>
+        <w:t>To identify which combination of band</w:t>
+      </w:r>
+      <w:r>
+        <w:rPr>
+          <w:sz w:val="24"/>
+        </w:rPr>
+        <w:t>s</w:t>
+      </w:r>
+      <w:r>
+        <w:rPr>
+          <w:sz w:val="24"/>
+        </w:rPr>
+        <w:t xml:space="preserve"> was the best at separating different classes of objects, the strength of the clustering was tested using a silhouette score. This metric measures an object’s distance from a cluster outside the one it was originally assigned to. The clustering results were also compared with the results of independent classification, to determine if each object was correctly identified. The results of this work will allow astronomers to plan observations that can be used to automatically classify objects in nearby galaxies, leading to a stronger understanding of how stars, and star clusters, form and evolve. </w:t>
+      </w:r>
     </w:p>
     <w:sectPr>
       <w:pgSz w:w="12240" w:h="15840"/>

</xml_diff>